<commit_message>
Cambios Nicolas, suticata plugin
</commit_message>
<xml_diff>
--- a/Software/Suricata IoT/Bitácora Instalación Suricata sobre Raspbian.docx
+++ b/Software/Suricata IoT/Bitácora Instalación Suricata sobre Raspbian.docx
@@ -13,6 +13,27 @@
     <w:p/>
     <w:p>
       <w:pPr>
+        <w:pStyle w:val="Ttulo2"/>
+      </w:pPr>
+      <w:r>
+        <w:t xml:space="preserve">Instalación </w:t>
+      </w:r>
+      <w:proofErr w:type="spellStart"/>
+      <w:r>
+        <w:t>Suricata</w:t>
+      </w:r>
+      <w:proofErr w:type="spellEnd"/>
+      <w:r>
+        <w:t xml:space="preserve"> </w:t>
+      </w:r>
+      <w:proofErr w:type="spellStart"/>
+      <w:r>
+        <w:t>IoT</w:t>
+      </w:r>
+      <w:proofErr w:type="spellEnd"/>
+    </w:p>
+    <w:p>
+      <w:pPr>
         <w:pStyle w:val="Prrafodelista"/>
         <w:numPr>
           <w:ilvl w:val="0"/>
@@ -26,238 +47,336 @@
     <w:p>
       <w:pPr>
         <w:pStyle w:val="Prrafodelista"/>
-      </w:pPr>
-      <w:r>
-        <w:t xml:space="preserve">sudo </w:t>
-      </w:r>
-      <w:proofErr w:type="spellStart"/>
-      <w:r>
-        <w:t>apt-get</w:t>
-      </w:r>
-      <w:proofErr w:type="spellEnd"/>
-      <w:r>
-        <w:t xml:space="preserve"> -y </w:t>
-      </w:r>
-      <w:proofErr w:type="spellStart"/>
-      <w:r>
-        <w:t>install</w:t>
-      </w:r>
-      <w:proofErr w:type="spellEnd"/>
-      <w:r>
-        <w:t xml:space="preserve"> libpcre3 libpcre3-dbg libpcre3-dev \</w:t>
-      </w:r>
-    </w:p>
-    <w:p>
-      <w:pPr>
-        <w:pStyle w:val="Prrafodelista"/>
-      </w:pPr>
-      <w:proofErr w:type="spellStart"/>
-      <w:r>
-        <w:t>build-essential</w:t>
-      </w:r>
-      <w:proofErr w:type="spellEnd"/>
-      <w:r>
+        <w:rPr>
+          <w:lang w:val="en-US"/>
+        </w:rPr>
+      </w:pPr>
+      <w:proofErr w:type="spellStart"/>
+      <w:r>
+        <w:rPr>
+          <w:lang w:val="en-US"/>
+        </w:rPr>
+        <w:t>sudo</w:t>
+      </w:r>
+      <w:proofErr w:type="spellEnd"/>
+      <w:r>
+        <w:rPr>
+          <w:lang w:val="en-US"/>
+        </w:rPr>
+        <w:t xml:space="preserve"> apt-get -y install libpcre3 libpcre3-dbg libpcre3-dev \</w:t>
+      </w:r>
+    </w:p>
+    <w:p>
+      <w:pPr>
+        <w:pStyle w:val="Prrafodelista"/>
+        <w:rPr>
+          <w:lang w:val="en-US"/>
+        </w:rPr>
+      </w:pPr>
+      <w:r>
+        <w:rPr>
+          <w:lang w:val="en-US"/>
+        </w:rPr>
+        <w:t xml:space="preserve">build-essential </w:t>
+      </w:r>
+      <w:proofErr w:type="spellStart"/>
+      <w:r>
+        <w:rPr>
+          <w:lang w:val="en-US"/>
+        </w:rPr>
+        <w:t>autoconf</w:t>
+      </w:r>
+      <w:proofErr w:type="spellEnd"/>
+      <w:r>
+        <w:rPr>
+          <w:lang w:val="en-US"/>
+        </w:rPr>
         <w:t xml:space="preserve"> </w:t>
       </w:r>
       <w:proofErr w:type="spellStart"/>
       <w:r>
-        <w:t>autoconf</w:t>
-      </w:r>
-      <w:proofErr w:type="spellEnd"/>
-      <w:r>
+        <w:rPr>
+          <w:lang w:val="en-US"/>
+        </w:rPr>
+        <w:t>automake</w:t>
+      </w:r>
+      <w:proofErr w:type="spellEnd"/>
+      <w:r>
+        <w:rPr>
+          <w:lang w:val="en-US"/>
+        </w:rPr>
         <w:t xml:space="preserve"> </w:t>
       </w:r>
       <w:proofErr w:type="spellStart"/>
       <w:r>
-        <w:t>automake</w:t>
-      </w:r>
-      <w:proofErr w:type="spellEnd"/>
-      <w:r>
+        <w:rPr>
+          <w:lang w:val="en-US"/>
+        </w:rPr>
+        <w:t>libtool</w:t>
+      </w:r>
+      <w:proofErr w:type="spellEnd"/>
+      <w:r>
+        <w:rPr>
+          <w:lang w:val="en-US"/>
+        </w:rPr>
         <w:t xml:space="preserve"> </w:t>
       </w:r>
       <w:proofErr w:type="spellStart"/>
       <w:r>
-        <w:t>libtool</w:t>
-      </w:r>
-      <w:proofErr w:type="spellEnd"/>
-      <w:r>
-        <w:t xml:space="preserve"> </w:t>
-      </w:r>
-      <w:proofErr w:type="spellStart"/>
-      <w:r>
-        <w:t>libpcap-dev</w:t>
-      </w:r>
-      <w:proofErr w:type="spellEnd"/>
-      <w:r>
-        <w:t xml:space="preserve"> libnet1-dev \</w:t>
-      </w:r>
-    </w:p>
-    <w:p>
-      <w:pPr>
-        <w:pStyle w:val="Prrafodelista"/>
-      </w:pPr>
-      <w:r>
+        <w:rPr>
+          <w:lang w:val="en-US"/>
+        </w:rPr>
+        <w:t>libpcap</w:t>
+      </w:r>
+      <w:proofErr w:type="spellEnd"/>
+      <w:r>
+        <w:rPr>
+          <w:lang w:val="en-US"/>
+        </w:rPr>
+        <w:t>-dev libnet1-dev \</w:t>
+      </w:r>
+    </w:p>
+    <w:p>
+      <w:pPr>
+        <w:pStyle w:val="Prrafodelista"/>
+        <w:rPr>
+          <w:lang w:val="en-US"/>
+        </w:rPr>
+      </w:pPr>
+      <w:r>
+        <w:rPr>
+          <w:lang w:val="en-US"/>
+        </w:rPr>
         <w:t xml:space="preserve">libyaml-0-2 </w:t>
       </w:r>
       <w:proofErr w:type="spellStart"/>
       <w:r>
-        <w:t>libyaml-dev</w:t>
-      </w:r>
-      <w:proofErr w:type="spellEnd"/>
-      <w:r>
-        <w:t xml:space="preserve"> </w:t>
-      </w:r>
-      <w:proofErr w:type="spellStart"/>
-      <w:r>
-        <w:t>pkg-config</w:t>
-      </w:r>
-      <w:proofErr w:type="spellEnd"/>
-      <w:r>
-        <w:t xml:space="preserve"> zlib1g zlib1g-dev </w:t>
-      </w:r>
-      <w:proofErr w:type="spellStart"/>
-      <w:r>
+        <w:rPr>
+          <w:lang w:val="en-US"/>
+        </w:rPr>
+        <w:t>libyaml</w:t>
+      </w:r>
+      <w:proofErr w:type="spellEnd"/>
+      <w:r>
+        <w:rPr>
+          <w:lang w:val="en-US"/>
+        </w:rPr>
+        <w:t xml:space="preserve">-dev </w:t>
+      </w:r>
+      <w:proofErr w:type="spellStart"/>
+      <w:r>
+        <w:rPr>
+          <w:lang w:val="en-US"/>
+        </w:rPr>
+        <w:t>pkg</w:t>
+      </w:r>
+      <w:proofErr w:type="spellEnd"/>
+      <w:r>
+        <w:rPr>
+          <w:lang w:val="en-US"/>
+        </w:rPr>
+        <w:t xml:space="preserve">-config zlib1g zlib1g-dev </w:t>
+      </w:r>
+      <w:proofErr w:type="spellStart"/>
+      <w:r>
+        <w:rPr>
+          <w:lang w:val="en-US"/>
+        </w:rPr>
         <w:t>libcap</w:t>
       </w:r>
       <w:proofErr w:type="spellEnd"/>
       <w:r>
-        <w:t>-ng-</w:t>
-      </w:r>
-      <w:proofErr w:type="spellStart"/>
-      <w:r>
-        <w:t>dev</w:t>
-      </w:r>
-      <w:proofErr w:type="spellEnd"/>
-      <w:r>
-        <w:t xml:space="preserve"> libcap-ng0 \</w:t>
-      </w:r>
-    </w:p>
-    <w:p>
-      <w:pPr>
-        <w:pStyle w:val="Prrafodelista"/>
-      </w:pPr>
-      <w:proofErr w:type="spellStart"/>
-      <w:r>
+        <w:rPr>
+          <w:lang w:val="en-US"/>
+        </w:rPr>
+        <w:t>-ng-dev libcap-ng0 \</w:t>
+      </w:r>
+    </w:p>
+    <w:p>
+      <w:pPr>
+        <w:pStyle w:val="Prrafodelista"/>
+        <w:rPr>
+          <w:lang w:val="en-US"/>
+        </w:rPr>
+      </w:pPr>
+      <w:r>
+        <w:rPr>
+          <w:lang w:val="en-US"/>
+        </w:rPr>
+        <w:t xml:space="preserve">make </w:t>
+      </w:r>
+      <w:proofErr w:type="spellStart"/>
+      <w:r>
+        <w:rPr>
+          <w:lang w:val="en-US"/>
+        </w:rPr>
+        <w:t>libmagic</w:t>
+      </w:r>
+      <w:proofErr w:type="spellEnd"/>
+      <w:r>
+        <w:rPr>
+          <w:lang w:val="en-US"/>
+        </w:rPr>
+        <w:t xml:space="preserve">-dev </w:t>
+      </w:r>
+      <w:proofErr w:type="spellStart"/>
+      <w:r>
+        <w:rPr>
+          <w:lang w:val="en-US"/>
+        </w:rPr>
+        <w:t>libjansson</w:t>
+      </w:r>
+      <w:proofErr w:type="spellEnd"/>
+      <w:r>
+        <w:rPr>
+          <w:lang w:val="en-US"/>
+        </w:rPr>
+        <w:t>-dev</w:t>
+      </w:r>
+    </w:p>
+    <w:p>
+      <w:pPr>
+        <w:pStyle w:val="Prrafodelista"/>
+        <w:rPr>
+          <w:lang w:val="en-US"/>
+        </w:rPr>
+      </w:pPr>
+    </w:p>
+    <w:p>
+      <w:pPr>
+        <w:pStyle w:val="Prrafodelista"/>
+        <w:rPr>
+          <w:lang w:val="en-US"/>
+        </w:rPr>
+      </w:pPr>
+      <w:proofErr w:type="spellStart"/>
+      <w:r>
+        <w:rPr>
+          <w:lang w:val="en-US"/>
+        </w:rPr>
+        <w:t>wget</w:t>
+      </w:r>
+      <w:proofErr w:type="spellEnd"/>
+      <w:r>
+        <w:rPr>
+          <w:lang w:val="en-US"/>
+        </w:rPr>
+        <w:t xml:space="preserve"> https://github.com/OISF/libhtp/archive/0.5.21.tar.gz</w:t>
+      </w:r>
+    </w:p>
+    <w:p>
+      <w:pPr>
+        <w:pStyle w:val="Prrafodelista"/>
+        <w:rPr>
+          <w:lang w:val="en-US"/>
+        </w:rPr>
+      </w:pPr>
+      <w:r>
+        <w:rPr>
+          <w:lang w:val="en-US"/>
+        </w:rPr>
+        <w:t>tar -</w:t>
+      </w:r>
+      <w:proofErr w:type="spellStart"/>
+      <w:r>
+        <w:rPr>
+          <w:lang w:val="en-US"/>
+        </w:rPr>
+        <w:t>xzvf</w:t>
+      </w:r>
+      <w:proofErr w:type="spellEnd"/>
+      <w:r>
+        <w:rPr>
+          <w:lang w:val="en-US"/>
+        </w:rPr>
+        <w:t xml:space="preserve"> 0.5.21.tar.gz</w:t>
+      </w:r>
+    </w:p>
+    <w:p>
+      <w:pPr>
+        <w:pStyle w:val="Prrafodelista"/>
+        <w:rPr>
+          <w:lang w:val="en-US"/>
+        </w:rPr>
+      </w:pPr>
+      <w:r>
+        <w:rPr>
+          <w:lang w:val="en-US"/>
+        </w:rPr>
+        <w:t xml:space="preserve">cd </w:t>
+      </w:r>
+      <w:proofErr w:type="spellStart"/>
+      <w:r>
+        <w:rPr>
+          <w:lang w:val="en-US"/>
+        </w:rPr>
+        <w:t>libhtp</w:t>
+      </w:r>
+      <w:proofErr w:type="spellEnd"/>
+    </w:p>
+    <w:p>
+      <w:pPr>
+        <w:pStyle w:val="Prrafodelista"/>
+        <w:rPr>
+          <w:lang w:val="en-US"/>
+        </w:rPr>
+      </w:pPr>
+      <w:r>
+        <w:rPr>
+          <w:lang w:val="en-US"/>
+        </w:rPr>
+        <w:t>./autogen.sh</w:t>
+      </w:r>
+    </w:p>
+    <w:p>
+      <w:pPr>
+        <w:pStyle w:val="Prrafodelista"/>
+        <w:rPr>
+          <w:lang w:val="en-US"/>
+        </w:rPr>
+      </w:pPr>
+      <w:proofErr w:type="gramStart"/>
+      <w:r>
+        <w:rPr>
+          <w:lang w:val="en-US"/>
+        </w:rPr>
+        <w:t>./</w:t>
+      </w:r>
+      <w:proofErr w:type="gramEnd"/>
+      <w:r>
+        <w:rPr>
+          <w:lang w:val="en-US"/>
+        </w:rPr>
+        <w:t>configure</w:t>
+      </w:r>
+    </w:p>
+    <w:p>
+      <w:pPr>
+        <w:pStyle w:val="Prrafodelista"/>
+        <w:rPr>
+          <w:lang w:val="en-US"/>
+        </w:rPr>
+      </w:pPr>
+      <w:r>
+        <w:rPr>
+          <w:lang w:val="en-US"/>
+        </w:rPr>
         <w:t>make</w:t>
       </w:r>
-      <w:proofErr w:type="spellEnd"/>
-      <w:r>
-        <w:t xml:space="preserve"> </w:t>
-      </w:r>
-      <w:proofErr w:type="spellStart"/>
-      <w:r>
-        <w:t>libmagic-dev</w:t>
-      </w:r>
-      <w:proofErr w:type="spellEnd"/>
-      <w:r>
-        <w:t xml:space="preserve"> </w:t>
-      </w:r>
-      <w:proofErr w:type="spellStart"/>
-      <w:r>
-        <w:t>libjansson-dev</w:t>
-      </w:r>
-      <w:proofErr w:type="spellEnd"/>
-    </w:p>
-    <w:p>
-      <w:pPr>
-        <w:pStyle w:val="Prrafodelista"/>
-      </w:pPr>
-    </w:p>
-    <w:p>
-      <w:pPr>
-        <w:pStyle w:val="Prrafodelista"/>
-      </w:pPr>
-      <w:proofErr w:type="spellStart"/>
-      <w:r>
-        <w:t>wget</w:t>
-      </w:r>
-      <w:proofErr w:type="spellEnd"/>
-      <w:r>
-        <w:t xml:space="preserve"> https://github.com/OISF/libhtp/archive/0.5.21.tar.gz</w:t>
-      </w:r>
-    </w:p>
-    <w:p>
-      <w:pPr>
-        <w:pStyle w:val="Prrafodelista"/>
-      </w:pPr>
-      <w:proofErr w:type="spellStart"/>
-      <w:r>
-        <w:t>tar</w:t>
-      </w:r>
-      <w:proofErr w:type="spellEnd"/>
-      <w:r>
-        <w:t xml:space="preserve"> -</w:t>
-      </w:r>
-      <w:proofErr w:type="spellStart"/>
-      <w:r>
-        <w:t>xzvf</w:t>
-      </w:r>
-      <w:proofErr w:type="spellEnd"/>
-      <w:r>
-        <w:t xml:space="preserve"> 0.5.21.tar.gz</w:t>
-      </w:r>
-    </w:p>
-    <w:p>
-      <w:pPr>
-        <w:pStyle w:val="Prrafodelista"/>
-      </w:pPr>
-      <w:r>
-        <w:t xml:space="preserve">cd </w:t>
-      </w:r>
-      <w:proofErr w:type="spellStart"/>
-      <w:r>
-        <w:t>libhtp</w:t>
-      </w:r>
-      <w:proofErr w:type="spellEnd"/>
-    </w:p>
-    <w:p>
-      <w:pPr>
-        <w:pStyle w:val="Prrafodelista"/>
-      </w:pPr>
-      <w:r>
-        <w:t>./autogen.sh</w:t>
-      </w:r>
-    </w:p>
-    <w:p>
-      <w:pPr>
-        <w:pStyle w:val="Prrafodelista"/>
-      </w:pPr>
-      <w:proofErr w:type="gramStart"/>
-      <w:r>
-        <w:t>./</w:t>
-      </w:r>
-      <w:proofErr w:type="gramEnd"/>
-      <w:r>
-        <w:t>configure</w:t>
-      </w:r>
-    </w:p>
-    <w:p>
-      <w:pPr>
-        <w:pStyle w:val="Prrafodelista"/>
-      </w:pPr>
-      <w:proofErr w:type="spellStart"/>
-      <w:r>
-        <w:t>make</w:t>
-      </w:r>
-      <w:proofErr w:type="spellEnd"/>
-    </w:p>
-    <w:p>
-      <w:pPr>
-        <w:pStyle w:val="Prrafodelista"/>
-      </w:pPr>
-      <w:proofErr w:type="spellStart"/>
-      <w:r>
-        <w:t>make</w:t>
-      </w:r>
-      <w:proofErr w:type="spellEnd"/>
-      <w:r>
-        <w:t xml:space="preserve"> </w:t>
-      </w:r>
-      <w:proofErr w:type="spellStart"/>
-      <w:r>
-        <w:t>install</w:t>
-      </w:r>
-      <w:proofErr w:type="spellEnd"/>
+    </w:p>
+    <w:p>
+      <w:pPr>
+        <w:pStyle w:val="Prrafodelista"/>
+        <w:rPr>
+          <w:lang w:val="en-US"/>
+        </w:rPr>
+      </w:pPr>
+      <w:r>
+        <w:rPr>
+          <w:lang w:val="en-US"/>
+        </w:rPr>
+        <w:t>make install</w:t>
+      </w:r>
     </w:p>
     <w:p>
       <w:pPr>
@@ -292,22 +411,23 @@
     <w:p>
       <w:pPr>
         <w:pStyle w:val="Prrafodelista"/>
-      </w:pPr>
-      <w:proofErr w:type="spellStart"/>
-      <w:r>
-        <w:t>git</w:t>
-      </w:r>
-      <w:proofErr w:type="spellEnd"/>
-      <w:r>
-        <w:t xml:space="preserve"> clone </w:t>
-      </w:r>
-      <w:r>
-        <w:t>https://github.com/decanio/suricata-IoT.git</w:t>
-      </w:r>
-    </w:p>
-    <w:p>
-      <w:pPr>
-        <w:pStyle w:val="Prrafodelista"/>
+        <w:rPr>
+          <w:lang w:val="en-US"/>
+        </w:rPr>
+      </w:pPr>
+      <w:r>
+        <w:rPr>
+          <w:lang w:val="en-US"/>
+        </w:rPr>
+        <w:t>git clone https://github.com/decanio/suricata-IoT.git</w:t>
+      </w:r>
+    </w:p>
+    <w:p>
+      <w:pPr>
+        <w:pStyle w:val="Prrafodelista"/>
+        <w:rPr>
+          <w:lang w:val="en-US"/>
+        </w:rPr>
       </w:pPr>
     </w:p>
     <w:p>
@@ -641,54 +761,95 @@
     <w:p>
       <w:pPr>
         <w:pStyle w:val="Prrafodelista"/>
-      </w:pPr>
-      <w:proofErr w:type="spellStart"/>
-      <w:r>
-        <w:t>apt-get</w:t>
-      </w:r>
-      <w:proofErr w:type="spellEnd"/>
-      <w:r>
+        <w:rPr>
+          <w:lang w:val="en-US"/>
+        </w:rPr>
+      </w:pPr>
+      <w:r>
+        <w:rPr>
+          <w:lang w:val="en-US"/>
+        </w:rPr>
+        <w:t xml:space="preserve">apt-get install </w:t>
+      </w:r>
+      <w:proofErr w:type="spellStart"/>
+      <w:r>
+        <w:rPr>
+          <w:lang w:val="en-US"/>
+        </w:rPr>
+        <w:t>oinkmaster</w:t>
+      </w:r>
+      <w:proofErr w:type="spellEnd"/>
+    </w:p>
+    <w:p>
+      <w:pPr>
+        <w:pStyle w:val="Prrafodelista"/>
+        <w:rPr>
+          <w:lang w:val="en-US"/>
+        </w:rPr>
+      </w:pPr>
+      <w:proofErr w:type="spellStart"/>
+      <w:r>
+        <w:rPr>
+          <w:lang w:val="en-US"/>
+        </w:rPr>
+        <w:t>editar</w:t>
+      </w:r>
+      <w:proofErr w:type="spellEnd"/>
+      <w:r>
+        <w:rPr>
+          <w:lang w:val="en-US"/>
+        </w:rPr>
+        <w:t xml:space="preserve"> el </w:t>
+      </w:r>
+      <w:proofErr w:type="spellStart"/>
+      <w:r>
+        <w:rPr>
+          <w:lang w:val="en-US"/>
+        </w:rPr>
+        <w:t>archivo</w:t>
+      </w:r>
+      <w:proofErr w:type="spellEnd"/>
+      <w:r>
+        <w:rPr>
+          <w:lang w:val="en-US"/>
+        </w:rPr>
         <w:t xml:space="preserve"> </w:t>
       </w:r>
       <w:proofErr w:type="spellStart"/>
-      <w:r>
-        <w:t>install</w:t>
-      </w:r>
-      <w:proofErr w:type="spellEnd"/>
-      <w:r>
-        <w:t xml:space="preserve"> </w:t>
-      </w:r>
-      <w:proofErr w:type="spellStart"/>
-      <w:r>
-        <w:t>oinkmaster</w:t>
-      </w:r>
-      <w:proofErr w:type="spellEnd"/>
-    </w:p>
-    <w:p>
-      <w:pPr>
-        <w:pStyle w:val="Prrafodelista"/>
-      </w:pPr>
-      <w:r>
-        <w:t xml:space="preserve">editar el archivo </w:t>
-      </w:r>
-      <w:proofErr w:type="spellStart"/>
-      <w:r>
+      <w:proofErr w:type="gramStart"/>
+      <w:r>
+        <w:rPr>
+          <w:lang w:val="en-US"/>
+        </w:rPr>
         <w:t>oinkmaster.conf</w:t>
       </w:r>
       <w:proofErr w:type="spellEnd"/>
-      <w:r>
+      <w:proofErr w:type="gramEnd"/>
+      <w:r>
+        <w:rPr>
+          <w:lang w:val="en-US"/>
+        </w:rPr>
         <w:t>: /</w:t>
       </w:r>
       <w:proofErr w:type="spellStart"/>
       <w:r>
+        <w:rPr>
+          <w:lang w:val="en-US"/>
+        </w:rPr>
         <w:t>etc</w:t>
       </w:r>
       <w:proofErr w:type="spellEnd"/>
       <w:r>
+        <w:rPr>
+          <w:lang w:val="en-US"/>
+        </w:rPr>
         <w:t>/</w:t>
       </w:r>
       <w:proofErr w:type="spellStart"/>
       <w:r>
+        <w:rPr>
+          <w:lang w:val="en-US"/>
+        </w:rPr>
         <w:t>oinkmaster.conf</w:t>
       </w:r>
       <w:proofErr w:type="spellEnd"/>
@@ -727,6 +888,7 @@
         <w:pStyle w:val="Prrafodelista"/>
       </w:pPr>
       <w:r>
+        <w:lastRenderedPageBreak/>
         <w:t xml:space="preserve">comando: </w:t>
       </w:r>
       <w:proofErr w:type="spellStart"/>
@@ -784,73 +946,307 @@
         </w:numPr>
       </w:pPr>
       <w:r>
+        <w:t>Correr Suricata:</w:t>
+      </w:r>
+    </w:p>
+    <w:p>
+      <w:pPr>
+        <w:pStyle w:val="Prrafodelista"/>
+      </w:pPr>
+      <w:proofErr w:type="spellStart"/>
+      <w:r>
+        <w:t>suricata</w:t>
+      </w:r>
+      <w:proofErr w:type="spellEnd"/>
+      <w:r>
+        <w:t xml:space="preserve"> -c /</w:t>
+      </w:r>
+      <w:proofErr w:type="spellStart"/>
+      <w:r>
+        <w:t>et</w:t>
+      </w:r>
+      <w:r>
+        <w:t>c</w:t>
+      </w:r>
+      <w:proofErr w:type="spellEnd"/>
+      <w:r>
+        <w:t>/</w:t>
+      </w:r>
+      <w:proofErr w:type="spellStart"/>
+      <w:r>
+        <w:t>suricata</w:t>
+      </w:r>
+      <w:proofErr w:type="spellEnd"/>
+      <w:r>
+        <w:t>/</w:t>
+      </w:r>
+      <w:proofErr w:type="spellStart"/>
+      <w:r>
+        <w:t>suricata.yaml</w:t>
+      </w:r>
+      <w:proofErr w:type="spellEnd"/>
+      <w:r>
+        <w:t xml:space="preserve"> -i eth</w:t>
+      </w:r>
+      <w:r>
+        <w:t>0 --</w:t>
+      </w:r>
+      <w:proofErr w:type="spellStart"/>
+      <w:r>
+        <w:t>init</w:t>
+      </w:r>
+      <w:proofErr w:type="spellEnd"/>
+      <w:r>
+        <w:t>-</w:t>
+      </w:r>
+      <w:proofErr w:type="spellStart"/>
+      <w:r>
+        <w:t>errors</w:t>
+      </w:r>
+      <w:proofErr w:type="spellEnd"/>
+      <w:r>
+        <w:t>-fatal</w:t>
+      </w:r>
+    </w:p>
+    <w:p>
+      <w:pPr>
+        <w:pStyle w:val="Prrafodelista"/>
+      </w:pPr>
+    </w:p>
+    <w:p>
+      <w:pPr>
+        <w:pStyle w:val="Ttulo2"/>
+      </w:pPr>
+      <w:r>
+        <w:t xml:space="preserve">Archivo de configuración </w:t>
+      </w:r>
+      <w:proofErr w:type="spellStart"/>
+      <w:proofErr w:type="gramStart"/>
+      <w:r>
+        <w:t>suricata.yaml</w:t>
+      </w:r>
+      <w:proofErr w:type="spellEnd"/>
+      <w:proofErr w:type="gramEnd"/>
+    </w:p>
+    <w:p/>
+    <w:p>
+      <w:pPr>
+        <w:jc w:val="both"/>
+      </w:pPr>
+      <w:r>
+        <w:t xml:space="preserve">El archivo de configuración de </w:t>
+      </w:r>
+      <w:proofErr w:type="spellStart"/>
+      <w:r>
+        <w:t>Suricata</w:t>
+      </w:r>
+      <w:proofErr w:type="spellEnd"/>
+      <w:r>
+        <w:t xml:space="preserve"> </w:t>
+      </w:r>
+      <w:proofErr w:type="spellStart"/>
+      <w:r>
+        <w:t>IoT</w:t>
+      </w:r>
+      <w:proofErr w:type="spellEnd"/>
+      <w:r>
+        <w:t xml:space="preserve"> es el archivo llamado </w:t>
+      </w:r>
+      <w:proofErr w:type="spellStart"/>
+      <w:proofErr w:type="gramStart"/>
+      <w:r>
+        <w:t>suricata.yaml</w:t>
+      </w:r>
+      <w:proofErr w:type="spellEnd"/>
+      <w:proofErr w:type="gramEnd"/>
+      <w:r>
+        <w:t xml:space="preserve">, este contiene los parámetros para correr el </w:t>
+      </w:r>
+      <w:proofErr w:type="spellStart"/>
+      <w:r>
+        <w:t>suricata</w:t>
+      </w:r>
+      <w:proofErr w:type="spellEnd"/>
+      <w:r>
+        <w:t>, las partes principales de este archivo están en la configuración de la red, en donde se identifica la red local y la red externa, y las reglas que se quieren aplicar.</w:t>
+      </w:r>
+    </w:p>
+    <w:p>
+      <w:pPr>
+        <w:jc w:val="both"/>
+      </w:pPr>
+      <w:r>
+        <w:rPr>
+          <w:noProof/>
+        </w:rPr>
+        <w:drawing>
+          <wp:inline distT="0" distB="0" distL="0" distR="0" wp14:anchorId="741E89BA" wp14:editId="2D9486F2">
+            <wp:extent cx="5612130" cy="4636135"/>
+            <wp:effectExtent l="0" t="0" r="7620" b="0"/>
+            <wp:docPr id="1" name="Imagen 1"/>
+            <wp:cNvGraphicFramePr>
+              <a:graphicFrameLocks xmlns:a="http://schemas.openxmlformats.org/drawingml/2006/main" noChangeAspect="1"/>
+            </wp:cNvGraphicFramePr>
+            <a:graphic xmlns:a="http://schemas.openxmlformats.org/drawingml/2006/main">
+              <a:graphicData uri="http://schemas.openxmlformats.org/drawingml/2006/picture">
+                <pic:pic xmlns:pic="http://schemas.openxmlformats.org/drawingml/2006/picture">
+                  <pic:nvPicPr>
+                    <pic:cNvPr id="1" name=""/>
+                    <pic:cNvPicPr/>
+                  </pic:nvPicPr>
+                  <pic:blipFill>
+                    <a:blip r:embed="rId6"/>
+                    <a:stretch>
+                      <a:fillRect/>
+                    </a:stretch>
+                  </pic:blipFill>
+                  <pic:spPr>
+                    <a:xfrm>
+                      <a:off x="0" y="0"/>
+                      <a:ext cx="5612130" cy="4636135"/>
+                    </a:xfrm>
+                    <a:prstGeom prst="rect">
+                      <a:avLst/>
+                    </a:prstGeom>
+                  </pic:spPr>
+                </pic:pic>
+              </a:graphicData>
+            </a:graphic>
+          </wp:inline>
+        </w:drawing>
+      </w:r>
+    </w:p>
+    <w:p>
+      <w:pPr>
+        <w:jc w:val="both"/>
+      </w:pPr>
+    </w:p>
+    <w:p>
+      <w:pPr>
+        <w:jc w:val="both"/>
+      </w:pPr>
+      <w:r>
+        <w:rPr>
+          <w:noProof/>
+        </w:rPr>
         <w:lastRenderedPageBreak/>
-        <w:t>Correr Suricata:</w:t>
-      </w:r>
-    </w:p>
-    <w:p>
-      <w:pPr>
-        <w:pStyle w:val="Prrafodelista"/>
-      </w:pPr>
-      <w:proofErr w:type="spellStart"/>
-      <w:r>
-        <w:t>suricata</w:t>
-      </w:r>
-      <w:proofErr w:type="spellEnd"/>
-      <w:r>
-        <w:t xml:space="preserve"> -c /</w:t>
-      </w:r>
-      <w:proofErr w:type="spellStart"/>
-      <w:r>
-        <w:t>et</w:t>
-      </w:r>
-      <w:r>
-        <w:t>c</w:t>
-      </w:r>
-      <w:proofErr w:type="spellEnd"/>
-      <w:r>
-        <w:t>/</w:t>
-      </w:r>
-      <w:proofErr w:type="spellStart"/>
-      <w:r>
-        <w:t>suricata</w:t>
-      </w:r>
-      <w:proofErr w:type="spellEnd"/>
-      <w:r>
-        <w:t>/</w:t>
-      </w:r>
-      <w:proofErr w:type="spellStart"/>
-      <w:r>
-        <w:t>suricata.yaml</w:t>
-      </w:r>
-      <w:proofErr w:type="spellEnd"/>
-      <w:r>
-        <w:t xml:space="preserve"> -i eth</w:t>
-      </w:r>
-      <w:r>
-        <w:t xml:space="preserve">0 </w:t>
-      </w:r>
+        <w:drawing>
+          <wp:inline distT="0" distB="0" distL="0" distR="0" wp14:anchorId="0240CA06" wp14:editId="706BD0BD">
+            <wp:extent cx="5429250" cy="4752975"/>
+            <wp:effectExtent l="0" t="0" r="0" b="9525"/>
+            <wp:docPr id="2" name="Imagen 2"/>
+            <wp:cNvGraphicFramePr>
+              <a:graphicFrameLocks xmlns:a="http://schemas.openxmlformats.org/drawingml/2006/main" noChangeAspect="1"/>
+            </wp:cNvGraphicFramePr>
+            <a:graphic xmlns:a="http://schemas.openxmlformats.org/drawingml/2006/main">
+              <a:graphicData uri="http://schemas.openxmlformats.org/drawingml/2006/picture">
+                <pic:pic xmlns:pic="http://schemas.openxmlformats.org/drawingml/2006/picture">
+                  <pic:nvPicPr>
+                    <pic:cNvPr id="1" name=""/>
+                    <pic:cNvPicPr/>
+                  </pic:nvPicPr>
+                  <pic:blipFill>
+                    <a:blip r:embed="rId7"/>
+                    <a:stretch>
+                      <a:fillRect/>
+                    </a:stretch>
+                  </pic:blipFill>
+                  <pic:spPr>
+                    <a:xfrm>
+                      <a:off x="0" y="0"/>
+                      <a:ext cx="5429250" cy="4752975"/>
+                    </a:xfrm>
+                    <a:prstGeom prst="rect">
+                      <a:avLst/>
+                    </a:prstGeom>
+                  </pic:spPr>
+                </pic:pic>
+              </a:graphicData>
+            </a:graphic>
+          </wp:inline>
+        </w:drawing>
+      </w:r>
+    </w:p>
+    <w:p/>
+    <w:p>
+      <w:pPr>
+        <w:pStyle w:val="Ttulo2"/>
+      </w:pPr>
+      <w:r>
+        <w:t>Archivo plugin para OSSIM.</w:t>
+      </w:r>
+    </w:p>
+    <w:p/>
+    <w:p>
+      <w:pPr>
+        <w:jc w:val="both"/>
+      </w:pPr>
+      <w:r>
+        <w:t xml:space="preserve">El archivo de plugin para OSSIM es el archivo llamado </w:t>
+      </w:r>
+      <w:proofErr w:type="spellStart"/>
+      <w:r>
+        <w:t>SuricataIoT.cfg</w:t>
+      </w:r>
+      <w:proofErr w:type="spellEnd"/>
+      <w:r>
+        <w:t>, este archivo contiene las especificaciones de la expresión regular que permite al OSSIM entender los eventos generados por esta herramienta.</w:t>
+      </w:r>
+    </w:p>
+    <w:p>
+      <w:pPr>
+        <w:jc w:val="both"/>
+      </w:pPr>
+    </w:p>
+    <w:p>
+      <w:pPr>
+        <w:jc w:val="both"/>
+      </w:pPr>
       <w:bookmarkStart w:id="0" w:name="_GoBack"/>
       <w:r>
-        <w:t>--</w:t>
-      </w:r>
-      <w:proofErr w:type="spellStart"/>
-      <w:r>
-        <w:t>init</w:t>
-      </w:r>
-      <w:proofErr w:type="spellEnd"/>
-      <w:r>
-        <w:t>-</w:t>
-      </w:r>
-      <w:proofErr w:type="spellStart"/>
-      <w:r>
-        <w:t>errors</w:t>
-      </w:r>
-      <w:proofErr w:type="spellEnd"/>
-      <w:r>
-        <w:t>-fatal</w:t>
+        <w:rPr>
+          <w:noProof/>
+        </w:rPr>
+        <w:drawing>
+          <wp:inline distT="0" distB="0" distL="0" distR="0" wp14:anchorId="26936FEB" wp14:editId="65A1DD8E">
+            <wp:extent cx="5612130" cy="1054735"/>
+            <wp:effectExtent l="0" t="0" r="7620" b="0"/>
+            <wp:docPr id="3" name="Imagen 3"/>
+            <wp:cNvGraphicFramePr>
+              <a:graphicFrameLocks xmlns:a="http://schemas.openxmlformats.org/drawingml/2006/main" noChangeAspect="1"/>
+            </wp:cNvGraphicFramePr>
+            <a:graphic xmlns:a="http://schemas.openxmlformats.org/drawingml/2006/main">
+              <a:graphicData uri="http://schemas.openxmlformats.org/drawingml/2006/picture">
+                <pic:pic xmlns:pic="http://schemas.openxmlformats.org/drawingml/2006/picture">
+                  <pic:nvPicPr>
+                    <pic:cNvPr id="1" name=""/>
+                    <pic:cNvPicPr/>
+                  </pic:nvPicPr>
+                  <pic:blipFill>
+                    <a:blip r:embed="rId8"/>
+                    <a:stretch>
+                      <a:fillRect/>
+                    </a:stretch>
+                  </pic:blipFill>
+                  <pic:spPr>
+                    <a:xfrm>
+                      <a:off x="0" y="0"/>
+                      <a:ext cx="5612130" cy="1054735"/>
+                    </a:xfrm>
+                    <a:prstGeom prst="rect">
+                      <a:avLst/>
+                    </a:prstGeom>
+                  </pic:spPr>
+                </pic:pic>
+              </a:graphicData>
+            </a:graphic>
+          </wp:inline>
+        </w:drawing>
       </w:r>
       <w:bookmarkEnd w:id="0"/>
+      <w:r>
+        <w:t xml:space="preserve"> </w:t>
+      </w:r>
     </w:p>
     <w:sectPr>
       <w:pgSz w:w="12240" w:h="15840"/>
@@ -1079,6 +1475,7 @@
     <w:lsdException w:name="HTML Sample" w:semiHidden="1" w:unhideWhenUsed="1"/>
     <w:lsdException w:name="HTML Typewriter" w:semiHidden="1" w:unhideWhenUsed="1"/>
     <w:lsdException w:name="HTML Variable" w:semiHidden="1" w:unhideWhenUsed="1"/>
+    <w:lsdException w:name="Normal Table" w:semiHidden="1" w:unhideWhenUsed="1"/>
     <w:lsdException w:name="annotation subject" w:semiHidden="1" w:unhideWhenUsed="1"/>
     <w:lsdException w:name="No List" w:semiHidden="1" w:unhideWhenUsed="1"/>
     <w:lsdException w:name="Outline List 1" w:semiHidden="1" w:unhideWhenUsed="1"/>
@@ -1125,8 +1522,10 @@
     <w:lsdException w:name="Table Subtle 2" w:semiHidden="1" w:unhideWhenUsed="1"/>
     <w:lsdException w:name="Table Web 1" w:semiHidden="1" w:unhideWhenUsed="1"/>
     <w:lsdException w:name="Table Web 2" w:semiHidden="1" w:unhideWhenUsed="1"/>
+    <w:lsdException w:name="Table Web 3" w:semiHidden="1" w:unhideWhenUsed="1"/>
     <w:lsdException w:name="Balloon Text" w:semiHidden="1" w:unhideWhenUsed="1"/>
     <w:lsdException w:name="Table Grid" w:uiPriority="39"/>
+    <w:lsdException w:name="Table Theme" w:semiHidden="1" w:unhideWhenUsed="1"/>
     <w:lsdException w:name="Placeholder Text" w:semiHidden="1"/>
     <w:lsdException w:name="No Spacing" w:uiPriority="1" w:qFormat="1"/>
     <w:lsdException w:name="Light Shading" w:uiPriority="60"/>
@@ -1372,6 +1771,28 @@
       <w:szCs w:val="32"/>
     </w:rPr>
   </w:style>
+  <w:style w:type="paragraph" w:styleId="Ttulo2">
+    <w:name w:val="heading 2"/>
+    <w:basedOn w:val="Normal"/>
+    <w:next w:val="Normal"/>
+    <w:link w:val="Ttulo2Car"/>
+    <w:uiPriority w:val="9"/>
+    <w:unhideWhenUsed/>
+    <w:qFormat/>
+    <w:rsid w:val="006B0C3A"/>
+    <w:pPr>
+      <w:keepNext/>
+      <w:keepLines/>
+      <w:spacing w:before="40" w:after="0"/>
+      <w:outlineLvl w:val="1"/>
+    </w:pPr>
+    <w:rPr>
+      <w:rFonts w:asciiTheme="majorHAnsi" w:eastAsiaTheme="majorEastAsia" w:hAnsiTheme="majorHAnsi" w:cstheme="majorBidi"/>
+      <w:color w:val="2F5496" w:themeColor="accent1" w:themeShade="BF"/>
+      <w:sz w:val="26"/>
+      <w:szCs w:val="26"/>
+    </w:rPr>
+  </w:style>
   <w:style w:type="character" w:default="1" w:styleId="Fuentedeprrafopredeter">
     <w:name w:val="Default Paragraph Font"/>
     <w:uiPriority w:val="1"/>
@@ -1444,6 +1865,53 @@
     <w:rPr>
       <w:color w:val="2B579A"/>
       <w:shd w:val="clear" w:color="auto" w:fill="E6E6E6"/>
+    </w:rPr>
+  </w:style>
+  <w:style w:type="paragraph" w:styleId="Ttulo">
+    <w:name w:val="Title"/>
+    <w:basedOn w:val="Normal"/>
+    <w:next w:val="Normal"/>
+    <w:link w:val="TtuloCar"/>
+    <w:uiPriority w:val="10"/>
+    <w:qFormat/>
+    <w:rsid w:val="006B0C3A"/>
+    <w:pPr>
+      <w:spacing w:after="0" w:line="240" w:lineRule="auto"/>
+      <w:contextualSpacing/>
+    </w:pPr>
+    <w:rPr>
+      <w:rFonts w:asciiTheme="majorHAnsi" w:eastAsiaTheme="majorEastAsia" w:hAnsiTheme="majorHAnsi" w:cstheme="majorBidi"/>
+      <w:spacing w:val="-10"/>
+      <w:kern w:val="28"/>
+      <w:sz w:val="56"/>
+      <w:szCs w:val="56"/>
+    </w:rPr>
+  </w:style>
+  <w:style w:type="character" w:customStyle="1" w:styleId="TtuloCar">
+    <w:name w:val="Título Car"/>
+    <w:basedOn w:val="Fuentedeprrafopredeter"/>
+    <w:link w:val="Ttulo"/>
+    <w:uiPriority w:val="10"/>
+    <w:rsid w:val="006B0C3A"/>
+    <w:rPr>
+      <w:rFonts w:asciiTheme="majorHAnsi" w:eastAsiaTheme="majorEastAsia" w:hAnsiTheme="majorHAnsi" w:cstheme="majorBidi"/>
+      <w:spacing w:val="-10"/>
+      <w:kern w:val="28"/>
+      <w:sz w:val="56"/>
+      <w:szCs w:val="56"/>
+    </w:rPr>
+  </w:style>
+  <w:style w:type="character" w:customStyle="1" w:styleId="Ttulo2Car">
+    <w:name w:val="Título 2 Car"/>
+    <w:basedOn w:val="Fuentedeprrafopredeter"/>
+    <w:link w:val="Ttulo2"/>
+    <w:uiPriority w:val="9"/>
+    <w:rsid w:val="006B0C3A"/>
+    <w:rPr>
+      <w:rFonts w:asciiTheme="majorHAnsi" w:eastAsiaTheme="majorEastAsia" w:hAnsiTheme="majorHAnsi" w:cstheme="majorBidi"/>
+      <w:color w:val="2F5496" w:themeColor="accent1" w:themeShade="BF"/>
+      <w:sz w:val="26"/>
+      <w:szCs w:val="26"/>
     </w:rPr>
   </w:style>
 </w:styles>

</xml_diff>